<commit_message>
Update ISA Design Anna edits.docx
</commit_message>
<xml_diff>
--- a/ISA Design Anna edits.docx
+++ b/ISA Design Anna edits.docx
@@ -258,6 +258,18 @@
             </w:pPr>
             <w:r>
               <w:rPr>
+                <w:color w:val="000000" w:themeColor="text1"/>
+              </w:rPr>
+              <w:t>1</w:t>
+            </w:r>
+            <w:r>
+              <w:rPr>
+                <w:color w:val="000000" w:themeColor="text1"/>
+              </w:rPr>
+              <w:t xml:space="preserve"> </w:t>
+            </w:r>
+            <w:r>
+              <w:rPr>
                 <w:color w:val="1F4E79" w:themeColor="accent1" w:themeShade="80"/>
               </w:rPr>
               <w:t>000</w:t>
@@ -291,12 +303,6 @@
                 <w:color w:val="FF0000"/>
               </w:rPr>
               <w:t xml:space="preserve"> </w:t>
-            </w:r>
-            <w:r>
-              <w:rPr>
-                <w:color w:val="000000" w:themeColor="text1"/>
-              </w:rPr>
-              <w:t>1</w:t>
             </w:r>
           </w:p>
         </w:tc>
@@ -384,6 +390,12 @@
           </w:tcPr>
           <w:p>
             <w:r>
+              <w:t>0</w:t>
+            </w:r>
+            <w:r>
+              <w:t xml:space="preserve"> </w:t>
+            </w:r>
+            <w:r>
               <w:rPr>
                 <w:color w:val="0070C0"/>
               </w:rPr>
@@ -418,9 +430,6 @@
                 <w:color w:val="FF0000"/>
               </w:rPr>
               <w:t xml:space="preserve"> </w:t>
-            </w:r>
-            <w:r>
-              <w:t>0</w:t>
             </w:r>
           </w:p>
         </w:tc>
@@ -523,6 +532,12 @@
           </w:tcPr>
           <w:p>
             <w:r>
+              <w:t>1</w:t>
+            </w:r>
+            <w:r>
+              <w:t xml:space="preserve"> </w:t>
+            </w:r>
+            <w:r>
               <w:rPr>
                 <w:color w:val="0070C0"/>
               </w:rPr>
@@ -551,9 +566,6 @@
                 <w:color w:val="0070C0"/>
               </w:rPr>
               <w:t xml:space="preserve"> </w:t>
-            </w:r>
-            <w:r>
-              <w:t>1</w:t>
             </w:r>
           </w:p>
         </w:tc>
@@ -645,6 +657,12 @@
           </w:tcPr>
           <w:p>
             <w:r>
+              <w:t>0</w:t>
+            </w:r>
+            <w:r>
+              <w:t xml:space="preserve"> </w:t>
+            </w:r>
+            <w:r>
               <w:rPr>
                 <w:color w:val="0070C0"/>
               </w:rPr>
@@ -667,9 +685,6 @@
                 <w:color w:val="FF0000"/>
               </w:rPr>
               <w:t xml:space="preserve">00 </w:t>
-            </w:r>
-            <w:r>
-              <w:t>0</w:t>
             </w:r>
           </w:p>
         </w:tc>
@@ -710,7 +725,22 @@
           </w:tcPr>
           <w:p>
             <w:r>
-              <w:t xml:space="preserve">100 xx yy </w:t>
+              <w:rPr>
+                <w:color w:val="0070C0"/>
+              </w:rPr>
+              <w:t>100</w:t>
+            </w:r>
+            <w:r>
+              <w:rPr>
+                <w:color w:val="00B050"/>
+              </w:rPr>
+              <w:t xml:space="preserve"> xx </w:t>
+            </w:r>
+            <w:r>
+              <w:rPr>
+                <w:color w:val="FF0000"/>
+              </w:rPr>
+              <w:t xml:space="preserve">yy </w:t>
             </w:r>
           </w:p>
         </w:tc>
@@ -743,7 +773,31 @@
           </w:tcPr>
           <w:p>
             <w:r>
-              <w:t>100 00 01 0</w:t>
+              <w:t>0</w:t>
+            </w:r>
+            <w:r>
+              <w:t xml:space="preserve"> </w:t>
+            </w:r>
+            <w:r>
+              <w:rPr>
+                <w:color w:val="0070C0"/>
+              </w:rPr>
+              <w:t xml:space="preserve">100 </w:t>
+            </w:r>
+            <w:r>
+              <w:rPr>
+                <w:color w:val="00B050"/>
+              </w:rPr>
+              <w:t>00</w:t>
+            </w:r>
+            <w:r>
+              <w:t xml:space="preserve"> </w:t>
+            </w:r>
+            <w:r>
+              <w:rPr>
+                <w:color w:val="FF0000"/>
+              </w:rPr>
+              <w:t xml:space="preserve">01 </w:t>
             </w:r>
           </w:p>
         </w:tc>
@@ -789,7 +843,19 @@
               </w:rPr>
             </w:pPr>
             <w:r>
-              <w:t xml:space="preserve">010 01 ii </w:t>
+              <w:rPr>
+                <w:color w:val="0070C0"/>
+              </w:rPr>
+              <w:t>010</w:t>
+            </w:r>
+            <w:r>
+              <w:t xml:space="preserve"> 01 </w:t>
+            </w:r>
+            <w:r>
+              <w:rPr>
+                <w:color w:val="FF0000"/>
+              </w:rPr>
+              <w:t xml:space="preserve">ii </w:t>
             </w:r>
           </w:p>
         </w:tc>
@@ -822,7 +888,37 @@
           </w:tcPr>
           <w:p>
             <w:r>
-              <w:t xml:space="preserve">010 01 10 0 </w:t>
+              <w:t xml:space="preserve">0 </w:t>
+            </w:r>
+            <w:r>
+              <w:t xml:space="preserve"> </w:t>
+            </w:r>
+            <w:r>
+              <w:rPr>
+                <w:color w:val="0070C0"/>
+              </w:rPr>
+              <w:t>010</w:t>
+            </w:r>
+            <w:r>
+              <w:t xml:space="preserve"> </w:t>
+            </w:r>
+            <w:r>
+              <w:rPr>
+                <w:color w:val="00B050"/>
+              </w:rPr>
+              <w:t>01</w:t>
+            </w:r>
+            <w:r>
+              <w:t xml:space="preserve"> </w:t>
+            </w:r>
+            <w:r>
+              <w:rPr>
+                <w:color w:val="FF0000"/>
+              </w:rPr>
+              <w:t>10</w:t>
+            </w:r>
+            <w:r>
+              <w:t xml:space="preserve"> </w:t>
             </w:r>
           </w:p>
         </w:tc>
@@ -878,7 +974,28 @@
           </w:tcPr>
           <w:p>
             <w:r>
-              <w:t>110 xx ii</w:t>
+              <w:rPr>
+                <w:color w:val="0070C0"/>
+              </w:rPr>
+              <w:t>110</w:t>
+            </w:r>
+            <w:r>
+              <w:t xml:space="preserve"> </w:t>
+            </w:r>
+            <w:r>
+              <w:rPr>
+                <w:color w:val="00B050"/>
+              </w:rPr>
+              <w:t>xx</w:t>
+            </w:r>
+            <w:r>
+              <w:t xml:space="preserve"> </w:t>
+            </w:r>
+            <w:r>
+              <w:rPr>
+                <w:color w:val="FF0000"/>
+              </w:rPr>
+              <w:t>ii</w:t>
             </w:r>
           </w:p>
         </w:tc>
@@ -911,13 +1028,40 @@
           </w:tcPr>
           <w:p>
             <w:r>
+              <w:t>0</w:t>
+            </w:r>
+            <w:r>
+              <w:t xml:space="preserve"> </w:t>
+            </w:r>
+            <w:r>
+              <w:rPr>
+                <w:color w:val="0070C0"/>
+              </w:rPr>
               <w:t>110</w:t>
             </w:r>
             <w:r>
-              <w:t xml:space="preserve"> 01</w:t>
-            </w:r>
-            <w:r>
-              <w:t xml:space="preserve"> 10 0</w:t>
+              <w:rPr>
+                <w:color w:val="0070C0"/>
+              </w:rPr>
+              <w:t xml:space="preserve"> </w:t>
+            </w:r>
+            <w:r>
+              <w:rPr>
+                <w:color w:val="00B050"/>
+              </w:rPr>
+              <w:t>01</w:t>
+            </w:r>
+            <w:r>
+              <w:t xml:space="preserve"> </w:t>
+            </w:r>
+            <w:r>
+              <w:rPr>
+                <w:color w:val="FF0000"/>
+              </w:rPr>
+              <w:t>10</w:t>
+            </w:r>
+            <w:r>
+              <w:t xml:space="preserve"> </w:t>
             </w:r>
           </w:p>
         </w:tc>
@@ -967,7 +1111,22 @@
           </w:tcPr>
           <w:p>
             <w:r>
-              <w:t>111 xx ii</w:t>
+              <w:rPr>
+                <w:color w:val="0070C0"/>
+              </w:rPr>
+              <w:t xml:space="preserve">111 </w:t>
+            </w:r>
+            <w:r>
+              <w:rPr>
+                <w:color w:val="00B050"/>
+              </w:rPr>
+              <w:t>xx</w:t>
+            </w:r>
+            <w:r>
+              <w:rPr>
+                <w:color w:val="FF0000"/>
+              </w:rPr>
+              <w:t xml:space="preserve"> ii</w:t>
             </w:r>
           </w:p>
         </w:tc>
@@ -1003,10 +1162,37 @@
           </w:tcPr>
           <w:p>
             <w:r>
+              <w:t>1</w:t>
+            </w:r>
+            <w:r>
+              <w:t xml:space="preserve"> </w:t>
+            </w:r>
+            <w:r>
+              <w:rPr>
+                <w:color w:val="0070C0"/>
+              </w:rPr>
               <w:t>111</w:t>
             </w:r>
             <w:r>
-              <w:t xml:space="preserve"> 01 11 1</w:t>
+              <w:rPr>
+                <w:color w:val="0070C0"/>
+              </w:rPr>
+              <w:t xml:space="preserve"> </w:t>
+            </w:r>
+            <w:r>
+              <w:rPr>
+                <w:color w:val="00B050"/>
+              </w:rPr>
+              <w:t xml:space="preserve">01 </w:t>
+            </w:r>
+            <w:r>
+              <w:rPr>
+                <w:color w:val="FF0000"/>
+              </w:rPr>
+              <w:t>11</w:t>
+            </w:r>
+            <w:r>
+              <w:t xml:space="preserve"> </w:t>
             </w:r>
           </w:p>
         </w:tc>
@@ -1047,7 +1233,19 @@
           </w:tcPr>
           <w:p>
             <w:r>
-              <w:t>010 iiii</w:t>
+              <w:rPr>
+                <w:color w:val="0070C0"/>
+              </w:rPr>
+              <w:t>010</w:t>
+            </w:r>
+            <w:r>
+              <w:t xml:space="preserve"> </w:t>
+            </w:r>
+            <w:r>
+              <w:rPr>
+                <w:color w:val="00B050"/>
+              </w:rPr>
+              <w:t>iiii</w:t>
             </w:r>
           </w:p>
         </w:tc>
@@ -1077,10 +1275,23 @@
           </w:tcPr>
           <w:p>
             <w:r>
-              <w:t>010 1111 1</w:t>
-            </w:r>
-            <w:bookmarkStart w:id="0" w:name="_GoBack"/>
-            <w:bookmarkEnd w:id="0"/>
+              <w:t>1</w:t>
+            </w:r>
+            <w:r>
+              <w:t xml:space="preserve"> </w:t>
+            </w:r>
+            <w:r>
+              <w:rPr>
+                <w:color w:val="0070C0"/>
+              </w:rPr>
+              <w:t xml:space="preserve">010 </w:t>
+            </w:r>
+            <w:r>
+              <w:rPr>
+                <w:color w:val="00B050"/>
+              </w:rPr>
+              <w:t xml:space="preserve">1111 </w:t>
+            </w:r>
           </w:p>
         </w:tc>
       </w:tr>
@@ -1178,6 +1389,12 @@
           </w:tcPr>
           <w:p>
             <w:r>
+              <w:t>1</w:t>
+            </w:r>
+            <w:r>
+              <w:t xml:space="preserve"> </w:t>
+            </w:r>
+            <w:r>
               <w:rPr>
                 <w:color w:val="0070C0"/>
               </w:rPr>
@@ -1196,10 +1413,7 @@
               <w:rPr>
                 <w:color w:val="FF0000"/>
               </w:rPr>
-              <w:t xml:space="preserve"> 01 </w:t>
-            </w:r>
-            <w:r>
-              <w:t>1</w:t>
+              <w:t xml:space="preserve"> 01</w:t>
             </w:r>
           </w:p>
         </w:tc>
@@ -1214,7 +1428,7 @@
           </w:tcPr>
           <w:p>
             <w:r>
-              <w:t>addi Rx, Ry</w:t>
+              <w:t>sub Rx, Ry</w:t>
             </w:r>
           </w:p>
         </w:tc>
@@ -1224,12 +1438,20 @@
           </w:tcPr>
           <w:p>
             <w:r>
-              <w:t>Ry = imm</w:t>
-            </w:r>
-          </w:p>
-          <w:p>
-            <w:r>
-              <w:t>Rx = Rx + Ry</w:t>
+              <w:t>Rx = Rx – Ry</w:t>
+            </w:r>
+          </w:p>
+          <w:p>
+            <w:pPr>
+              <w:rPr>
+                <w:color w:val="70AD47" w:themeColor="accent6"/>
+              </w:rPr>
+            </w:pPr>
+            <w:r>
+              <w:rPr>
+                <w:color w:val="00B050"/>
+              </w:rPr>
+              <w:t># also used to check if two branches are equal</w:t>
             </w:r>
           </w:p>
         </w:tc>
@@ -1242,10 +1464,7 @@
               <w:rPr>
                 <w:color w:val="0070C0"/>
               </w:rPr>
-              <w:t>001</w:t>
-            </w:r>
-            <w:r>
-              <w:t xml:space="preserve"> </w:t>
+              <w:t xml:space="preserve">101 </w:t>
             </w:r>
             <w:r>
               <w:rPr>
@@ -1254,13 +1473,10 @@
               <w:t>xx</w:t>
             </w:r>
             <w:r>
-              <w:t xml:space="preserve"> </w:t>
-            </w:r>
-            <w:r>
               <w:rPr>
                 <w:color w:val="FF0000"/>
               </w:rPr>
-              <w:t>ii</w:t>
+              <w:t xml:space="preserve"> yy</w:t>
             </w:r>
           </w:p>
         </w:tc>
@@ -1270,7 +1486,7 @@
           </w:tcPr>
           <w:p>
             <w:r>
-              <w:t>0</w:t>
+              <w:t>1</w:t>
             </w:r>
           </w:p>
         </w:tc>
@@ -1280,10 +1496,7 @@
           </w:tcPr>
           <w:p>
             <w:r>
-              <w:t xml:space="preserve">addi </w:t>
-            </w:r>
-            <w:r>
-              <w:t>R0, 3</w:t>
+              <w:t>sub R0, R1</w:t>
             </w:r>
           </w:p>
         </w:tc>
@@ -1293,10 +1506,18 @@
           </w:tcPr>
           <w:p>
             <w:r>
+              <w:t>1</w:t>
+            </w:r>
+            <w:r>
+              <w:t xml:space="preserve"> </w:t>
+            </w:r>
+            <w:bookmarkStart w:id="0" w:name="_GoBack"/>
+            <w:bookmarkEnd w:id="0"/>
+            <w:r>
               <w:rPr>
                 <w:color w:val="0070C0"/>
               </w:rPr>
-              <w:t>001</w:t>
+              <w:t>101</w:t>
             </w:r>
             <w:r>
               <w:t xml:space="preserve"> </w:t>
@@ -1305,133 +1526,13 @@
               <w:rPr>
                 <w:color w:val="00B050"/>
               </w:rPr>
-              <w:t>00</w:t>
-            </w:r>
-            <w:r>
-              <w:t xml:space="preserve"> </w:t>
+              <w:t xml:space="preserve">00 </w:t>
             </w:r>
             <w:r>
               <w:rPr>
                 <w:color w:val="FF0000"/>
               </w:rPr>
-              <w:t>11</w:t>
-            </w:r>
-            <w:r>
-              <w:t xml:space="preserve"> 0</w:t>
-            </w:r>
-          </w:p>
-        </w:tc>
-      </w:tr>
-      <w:tr>
-        <w:trPr>
-          <w:trHeight w:val="323"/>
-        </w:trPr>
-        <w:tc>
-          <w:tcPr>
-            <w:tcW w:w="1852" w:type="dxa"/>
-          </w:tcPr>
-          <w:p>
-            <w:r>
-              <w:t>sub Rx, Ry</w:t>
-            </w:r>
-          </w:p>
-        </w:tc>
-        <w:tc>
-          <w:tcPr>
-            <w:tcW w:w="2003" w:type="dxa"/>
-          </w:tcPr>
-          <w:p>
-            <w:r>
-              <w:t>Rx = Rx – Ry</w:t>
-            </w:r>
-          </w:p>
-          <w:p>
-            <w:pPr>
-              <w:rPr>
-                <w:color w:val="70AD47" w:themeColor="accent6"/>
-              </w:rPr>
-            </w:pPr>
-            <w:r>
-              <w:rPr>
-                <w:color w:val="00B050"/>
-              </w:rPr>
-              <w:t># also used to check if two branches are equal</w:t>
-            </w:r>
-          </w:p>
-        </w:tc>
-        <w:tc>
-          <w:tcPr>
-            <w:tcW w:w="1794" w:type="dxa"/>
-          </w:tcPr>
-          <w:p>
-            <w:r>
-              <w:rPr>
-                <w:color w:val="0070C0"/>
-              </w:rPr>
-              <w:t xml:space="preserve">101 </w:t>
-            </w:r>
-            <w:r>
-              <w:rPr>
-                <w:color w:val="00B050"/>
-              </w:rPr>
-              <w:t>xx</w:t>
-            </w:r>
-            <w:r>
-              <w:rPr>
-                <w:color w:val="FF0000"/>
-              </w:rPr>
-              <w:t xml:space="preserve"> yy</w:t>
-            </w:r>
-          </w:p>
-        </w:tc>
-        <w:tc>
-          <w:tcPr>
-            <w:tcW w:w="1393" w:type="dxa"/>
-          </w:tcPr>
-          <w:p>
-            <w:r>
-              <w:t>1</w:t>
-            </w:r>
-          </w:p>
-        </w:tc>
-        <w:tc>
-          <w:tcPr>
-            <w:tcW w:w="2336" w:type="dxa"/>
-          </w:tcPr>
-          <w:p>
-            <w:r>
-              <w:t>sub R0, R1</w:t>
-            </w:r>
-          </w:p>
-        </w:tc>
-        <w:tc>
-          <w:tcPr>
-            <w:tcW w:w="1530" w:type="dxa"/>
-          </w:tcPr>
-          <w:p>
-            <w:r>
-              <w:rPr>
-                <w:color w:val="0070C0"/>
-              </w:rPr>
-              <w:t>101</w:t>
-            </w:r>
-            <w:r>
-              <w:t xml:space="preserve"> </w:t>
-            </w:r>
-            <w:r>
-              <w:rPr>
-                <w:color w:val="00B050"/>
-              </w:rPr>
-              <w:t xml:space="preserve">00 </w:t>
-            </w:r>
-            <w:r>
-              <w:rPr>
-                <w:color w:val="FF0000"/>
-              </w:rPr>
               <w:t>01</w:t>
-            </w:r>
-            <w:r>
-              <w:t xml:space="preserve"> 1</w:t>
             </w:r>
           </w:p>
         </w:tc>
@@ -1639,17 +1740,17 @@
     </w:p>
     <w:p>
       <w:r>
+        <w:tab/>
+      </w:r>
+    </w:p>
+    <w:p>
+      <w:r>
+        <w:t xml:space="preserve">loop: </w:t>
+      </w:r>
+    </w:p>
+    <w:p>
+      <w:r>
         <w:lastRenderedPageBreak/>
-        <w:tab/>
-      </w:r>
-    </w:p>
-    <w:p>
-      <w:r>
-        <w:t xml:space="preserve">loop: </w:t>
-      </w:r>
-    </w:p>
-    <w:p>
-      <w:r>
         <w:t>slt $t1, $0</w:t>
       </w:r>
       <w:r>

</xml_diff>